<commit_message>
Generated all output formats for FAC 2020-07 effective August 31, 2020.
</commit_message>
<xml_diff>
--- a/Cases/FAC_2020-07_8-31-2020_FAR-Case_2018-004_Publication.docx
+++ b/Cases/FAC_2020-07_8-31-2020_FAR-Case_2018-004_Publication.docx
@@ -18,15 +18,7 @@
           <w:color w:val="333333"/>
           <w:shd w:val="clear" w:color="auto" w:fill="F1F1F1"/>
         </w:rPr>
-        <w:t>FAR Case 2018-004</w:t>
-      </w:r>
-      <w:r>
-        <w:rPr>
-          <w:rFonts w:ascii="Georgia" w:hAnsi="Georgia"/>
-          <w:color w:val="333333"/>
-          <w:shd w:val="clear" w:color="auto" w:fill="F1F1F1"/>
-        </w:rPr>
-        <w:t>)</w:t>
+        <w:t>FAR Case 2018-004)</w:t>
       </w:r>
     </w:p>
     <w:p>
@@ -34,14 +26,21 @@
         <w:pStyle w:val="Heading2"/>
       </w:pPr>
       <w:r>
-        <w:t>Effective August 31, 2020</w:t>
+        <w:t>Effective</w:t>
+      </w:r>
+      <w:r>
+        <w:t>:</w:t>
+      </w:r>
+      <w:r>
+        <w:t xml:space="preserve"> August 31, 2020</w:t>
       </w:r>
     </w:p>
     <w:p/>
     <w:p>
       <w:pPr>
         <w:rPr>
-          <w:rStyle w:val="Hyperlink"/>
+          <w:color w:val="0000FF"/>
+          <w:u w:val="single"/>
         </w:rPr>
       </w:pPr>
       <w:hyperlink r:id="rId4" w:history="1">
@@ -53,34 +52,6 @@
         </w:r>
       </w:hyperlink>
     </w:p>
-    <w:p>
-      <w:pPr>
-        <w:rPr>
-          <w:rStyle w:val="Hyperlink"/>
-        </w:rPr>
-      </w:pPr>
-    </w:p>
-    <w:p>
-      <w:pPr>
-        <w:rPr>
-          <w:rFonts w:ascii="Helvetica" w:hAnsi="Helvetica" w:cs="Helvetica"/>
-          <w:color w:val="333333"/>
-        </w:rPr>
-      </w:pPr>
-      <w:r>
-        <w:t xml:space="preserve">Start here: </w:t>
-      </w:r>
-      <w:hyperlink r:id="rId5" w:history="1">
-        <w:r>
-          <w:rPr>
-            <w:rStyle w:val="Hyperlink"/>
-            <w:rFonts w:ascii="Helvetica" w:hAnsi="Helvetica" w:cs="Helvetica"/>
-          </w:rPr>
-          <w:t>https://www.federalregister.gov/d/2020-12763/p-amd-6</w:t>
-        </w:r>
-      </w:hyperlink>
-    </w:p>
-    <w:p/>
     <w:sectPr>
       <w:pgSz w:w="12240" w:h="15840"/>
       <w:pgMar w:top="1440" w:right="1440" w:bottom="1440" w:left="1440" w:header="720" w:footer="720" w:gutter="0"/>

</xml_diff>